<commit_message>
Cambios Base de datos, Busqueda funcional
Por fin se soluciona el tema de la búsqueda.
</commit_message>
<xml_diff>
--- a/requerimientos_software_unoV2.docx
+++ b/requerimientos_software_unoV2.docx
@@ -21,530 +21,596 @@
           <w:color w:val="70AD47" w:themeColor="accent6"/>
         </w:rPr>
       </w:pPr>
+      <w:r>
+        <w:rPr>
+          <w:color w:val="70AD47" w:themeColor="accent6"/>
+        </w:rPr>
+        <w:t>En tránsito.</w:t>
+      </w:r>
+    </w:p>
+    <w:p>
+      <w:pPr>
+        <w:pStyle w:val="Prrafodelista"/>
+        <w:numPr>
+          <w:ilvl w:val="0"/>
+          <w:numId w:val="1"/>
+        </w:numPr>
+        <w:rPr>
+          <w:color w:val="70AD47" w:themeColor="accent6"/>
+        </w:rPr>
+      </w:pPr>
+      <w:r>
+        <w:rPr>
+          <w:color w:val="70AD47" w:themeColor="accent6"/>
+        </w:rPr>
+        <w:t>Alumno se cambia por Usuario</w:t>
+      </w:r>
+    </w:p>
+    <w:p>
+      <w:pPr>
+        <w:pStyle w:val="Prrafodelista"/>
+        <w:numPr>
+          <w:ilvl w:val="0"/>
+          <w:numId w:val="1"/>
+        </w:numPr>
+        <w:rPr>
+          <w:color w:val="70AD47" w:themeColor="accent6"/>
+        </w:rPr>
+      </w:pPr>
+      <w:proofErr w:type="spellStart"/>
+      <w:r>
+        <w:rPr>
+          <w:color w:val="70AD47" w:themeColor="accent6"/>
+        </w:rPr>
+        <w:t>Desechador</w:t>
+      </w:r>
+      <w:proofErr w:type="spellEnd"/>
+      <w:r>
+        <w:rPr>
+          <w:color w:val="70AD47" w:themeColor="accent6"/>
+        </w:rPr>
+        <w:t xml:space="preserve"> se cambia por  EDT(empresa de desechos tecnológicos)</w:t>
+      </w:r>
+    </w:p>
+    <w:p>
+      <w:pPr>
+        <w:pStyle w:val="Prrafodelista"/>
+        <w:numPr>
+          <w:ilvl w:val="0"/>
+          <w:numId w:val="1"/>
+        </w:numPr>
+        <w:rPr>
+          <w:color w:val="70AD47" w:themeColor="accent6"/>
+        </w:rPr>
+      </w:pPr>
+      <w:r>
+        <w:rPr>
+          <w:color w:val="70AD47" w:themeColor="accent6"/>
+        </w:rPr>
+        <w:t xml:space="preserve">Falta </w:t>
+      </w:r>
+      <w:proofErr w:type="spellStart"/>
+      <w:r>
+        <w:rPr>
+          <w:color w:val="70AD47" w:themeColor="accent6"/>
+        </w:rPr>
+        <w:t>dropdown</w:t>
+      </w:r>
+      <w:proofErr w:type="spellEnd"/>
+      <w:r>
+        <w:rPr>
+          <w:color w:val="70AD47" w:themeColor="accent6"/>
+        </w:rPr>
+        <w:t xml:space="preserve"> en empresa externa</w:t>
+      </w:r>
+    </w:p>
+    <w:p>
+      <w:pPr>
+        <w:pStyle w:val="Prrafodelista"/>
+        <w:numPr>
+          <w:ilvl w:val="0"/>
+          <w:numId w:val="1"/>
+        </w:numPr>
+        <w:rPr>
+          <w:color w:val="FF0000"/>
+        </w:rPr>
+      </w:pPr>
+      <w:r>
+        <w:rPr>
+          <w:color w:val="FF0000"/>
+        </w:rPr>
+        <w:t>Usuario hace los movimientos internos.</w:t>
+      </w:r>
+    </w:p>
+    <w:p>
+      <w:pPr>
+        <w:pStyle w:val="Prrafodelista"/>
+        <w:numPr>
+          <w:ilvl w:val="0"/>
+          <w:numId w:val="1"/>
+        </w:numPr>
+        <w:rPr>
+          <w:color w:val="70AD47" w:themeColor="accent6"/>
+        </w:rPr>
+      </w:pPr>
+      <w:proofErr w:type="spellStart"/>
+      <w:r>
+        <w:rPr>
+          <w:color w:val="70AD47" w:themeColor="accent6"/>
+        </w:rPr>
+        <w:t>Dropdown</w:t>
+      </w:r>
+      <w:proofErr w:type="spellEnd"/>
+      <w:r>
+        <w:rPr>
+          <w:color w:val="70AD47" w:themeColor="accent6"/>
+        </w:rPr>
+        <w:t xml:space="preserve"> en tipo de </w:t>
+      </w:r>
+      <w:proofErr w:type="spellStart"/>
+      <w:r>
+        <w:rPr>
+          <w:color w:val="70AD47" w:themeColor="accent6"/>
+        </w:rPr>
+        <w:t>ítem_combobox</w:t>
+      </w:r>
+      <w:proofErr w:type="spellEnd"/>
+    </w:p>
+    <w:p>
+      <w:pPr>
+        <w:pStyle w:val="Prrafodelista"/>
+        <w:numPr>
+          <w:ilvl w:val="0"/>
+          <w:numId w:val="1"/>
+        </w:numPr>
+        <w:rPr>
+          <w:color w:val="70AD47" w:themeColor="accent6"/>
+        </w:rPr>
+      </w:pPr>
+      <w:r>
+        <w:rPr>
+          <w:color w:val="70AD47" w:themeColor="accent6"/>
+        </w:rPr>
+        <w:t>Tipo cambiar a “tipo de producto”.</w:t>
+      </w:r>
+    </w:p>
+    <w:p>
+      <w:pPr>
+        <w:pStyle w:val="Prrafodelista"/>
+        <w:numPr>
+          <w:ilvl w:val="0"/>
+          <w:numId w:val="1"/>
+        </w:numPr>
+      </w:pPr>
+      <w:r>
+        <w:t>Hacer filtro empresa proveedora.</w:t>
+      </w:r>
+    </w:p>
+    <w:p>
+      <w:pPr>
+        <w:pStyle w:val="Prrafodelista"/>
+        <w:numPr>
+          <w:ilvl w:val="0"/>
+          <w:numId w:val="1"/>
+        </w:numPr>
+        <w:rPr>
+          <w:color w:val="70AD47" w:themeColor="accent6"/>
+        </w:rPr>
+      </w:pPr>
+      <w:r>
+        <w:rPr>
+          <w:color w:val="70AD47" w:themeColor="accent6"/>
+        </w:rPr>
+        <w:t>Ítem por unidad cambiar por “inventario”</w:t>
+      </w:r>
+    </w:p>
+    <w:p>
+      <w:pPr>
+        <w:pStyle w:val="Prrafodelista"/>
+        <w:numPr>
+          <w:ilvl w:val="0"/>
+          <w:numId w:val="1"/>
+        </w:numPr>
+        <w:rPr>
+          <w:color w:val="70AD47" w:themeColor="accent6"/>
+        </w:rPr>
+      </w:pPr>
+      <w:r>
+        <w:rPr>
+          <w:color w:val="70AD47" w:themeColor="accent6"/>
+        </w:rPr>
+        <w:t xml:space="preserve">Error </w:t>
+      </w:r>
+      <w:proofErr w:type="spellStart"/>
+      <w:r>
+        <w:rPr>
+          <w:color w:val="70AD47" w:themeColor="accent6"/>
+        </w:rPr>
+        <w:t>trigger</w:t>
+      </w:r>
+      <w:proofErr w:type="spellEnd"/>
+      <w:r>
+        <w:rPr>
+          <w:color w:val="70AD47" w:themeColor="accent6"/>
+        </w:rPr>
+        <w:t xml:space="preserve"> cambiar estado al dar fecha de baja</w:t>
+      </w:r>
+    </w:p>
+    <w:p>
+      <w:pPr>
+        <w:pStyle w:val="Prrafodelista"/>
+        <w:numPr>
+          <w:ilvl w:val="0"/>
+          <w:numId w:val="1"/>
+        </w:numPr>
+        <w:rPr>
+          <w:color w:val="70AD47" w:themeColor="accent6"/>
+        </w:rPr>
+      </w:pPr>
+      <w:r>
+        <w:rPr>
+          <w:color w:val="70AD47" w:themeColor="accent6"/>
+        </w:rPr>
+        <w:t>Fecha ingreso para ítems relacionados, falta en tabla equipo.</w:t>
+      </w:r>
+    </w:p>
+    <w:p>
+      <w:pPr>
+        <w:pStyle w:val="Prrafodelista"/>
+        <w:numPr>
+          <w:ilvl w:val="0"/>
+          <w:numId w:val="1"/>
+        </w:numPr>
+        <w:rPr>
+          <w:color w:val="FF0000"/>
+        </w:rPr>
+      </w:pPr>
+      <w:r>
+        <w:rPr>
+          <w:color w:val="FF0000"/>
+        </w:rPr>
+        <w:t xml:space="preserve">Validador </w:t>
+      </w:r>
+      <w:proofErr w:type="spellStart"/>
+      <w:r>
+        <w:rPr>
+          <w:color w:val="FF0000"/>
+        </w:rPr>
+        <w:t>rut</w:t>
+      </w:r>
+      <w:proofErr w:type="spellEnd"/>
+    </w:p>
+    <w:p>
+      <w:pPr>
+        <w:pStyle w:val="Prrafodelista"/>
+        <w:numPr>
+          <w:ilvl w:val="0"/>
+          <w:numId w:val="1"/>
+        </w:numPr>
+        <w:rPr>
+          <w:color w:val="70AD47" w:themeColor="accent6"/>
+        </w:rPr>
+      </w:pPr>
+      <w:r>
+        <w:rPr>
+          <w:color w:val="70AD47" w:themeColor="accent6"/>
+        </w:rPr>
+        <w:t xml:space="preserve">En la vista </w:t>
+      </w:r>
+      <w:proofErr w:type="spellStart"/>
+      <w:r>
+        <w:rPr>
+          <w:color w:val="70AD47" w:themeColor="accent6"/>
+        </w:rPr>
+        <w:t>principalAlumno</w:t>
+      </w:r>
+      <w:proofErr w:type="spellEnd"/>
+      <w:r>
+        <w:rPr>
+          <w:color w:val="70AD47" w:themeColor="accent6"/>
+        </w:rPr>
+        <w:t xml:space="preserve">, agregar </w:t>
+      </w:r>
+      <w:r>
+        <w:rPr>
+          <w:color w:val="70AD47" w:themeColor="accent6"/>
+        </w:rPr>
+        <w:t>el</w:t>
+      </w:r>
+      <w:r>
+        <w:rPr>
+          <w:color w:val="70AD47" w:themeColor="accent6"/>
+        </w:rPr>
+        <w:t xml:space="preserve"> ítem relacionado</w:t>
+      </w:r>
+      <w:r>
+        <w:rPr>
+          <w:color w:val="70AD47" w:themeColor="accent6"/>
+        </w:rPr>
+        <w:t xml:space="preserve"> en aviso</w:t>
+      </w:r>
+    </w:p>
+    <w:p>
+      <w:pPr>
+        <w:pStyle w:val="Prrafodelista"/>
+        <w:numPr>
+          <w:ilvl w:val="0"/>
+          <w:numId w:val="1"/>
+        </w:numPr>
+        <w:rPr>
+          <w:color w:val="70AD47" w:themeColor="accent6"/>
+        </w:rPr>
+      </w:pPr>
+      <w:r>
+        <w:rPr>
+          <w:color w:val="70AD47" w:themeColor="accent6"/>
+        </w:rPr>
+        <w:t>Avisos también en histórico</w:t>
+      </w:r>
+    </w:p>
+    <w:p>
+      <w:pPr>
+        <w:pStyle w:val="Prrafodelista"/>
+        <w:numPr>
+          <w:ilvl w:val="0"/>
+          <w:numId w:val="1"/>
+        </w:numPr>
+        <w:rPr>
+          <w:color w:val="FF0000"/>
+        </w:rPr>
+      </w:pPr>
+      <w:r>
+        <w:rPr>
+          <w:color w:val="FF0000"/>
+        </w:rPr>
+        <w:t xml:space="preserve">Usuario también puede </w:t>
+      </w:r>
+      <w:proofErr w:type="gramStart"/>
+      <w:r>
+        <w:rPr>
+          <w:color w:val="FF0000"/>
+        </w:rPr>
+        <w:t>agregar ,y</w:t>
+      </w:r>
+      <w:proofErr w:type="gramEnd"/>
+      <w:r>
+        <w:rPr>
+          <w:color w:val="FF0000"/>
+        </w:rPr>
+        <w:t xml:space="preserve"> todo lo del </w:t>
+      </w:r>
+      <w:proofErr w:type="spellStart"/>
+      <w:r>
+        <w:rPr>
+          <w:color w:val="FF0000"/>
+        </w:rPr>
+        <w:t>admin</w:t>
+      </w:r>
+      <w:proofErr w:type="spellEnd"/>
+      <w:r>
+        <w:rPr>
+          <w:color w:val="FF0000"/>
+        </w:rPr>
+        <w:t xml:space="preserve">, excepto agregar </w:t>
+      </w:r>
+      <w:r>
+        <w:rPr>
+          <w:color w:val="FF0000"/>
+        </w:rPr>
+        <w:t xml:space="preserve">mantenedor y </w:t>
+      </w:r>
+      <w:r>
+        <w:rPr>
+          <w:color w:val="FF0000"/>
+        </w:rPr>
+        <w:t>usuario</w:t>
+      </w:r>
+      <w:r>
+        <w:rPr>
+          <w:color w:val="FF0000"/>
+        </w:rPr>
+        <w:t>.</w:t>
+      </w:r>
+    </w:p>
+    <w:p>
+      <w:pPr>
+        <w:pStyle w:val="Prrafodelista"/>
+        <w:numPr>
+          <w:ilvl w:val="0"/>
+          <w:numId w:val="1"/>
+        </w:numPr>
+        <w:rPr>
+          <w:color w:val="70AD47" w:themeColor="accent6"/>
+        </w:rPr>
+      </w:pPr>
+      <w:r>
+        <w:rPr>
+          <w:color w:val="70AD47" w:themeColor="accent6"/>
+        </w:rPr>
+        <w:t>Ubicación de mantenedores.</w:t>
+      </w:r>
+    </w:p>
+    <w:p>
+      <w:pPr>
+        <w:pStyle w:val="Prrafodelista"/>
+        <w:numPr>
+          <w:ilvl w:val="0"/>
+          <w:numId w:val="1"/>
+        </w:numPr>
+        <w:rPr>
+          <w:color w:val="70AD47" w:themeColor="accent6"/>
+        </w:rPr>
+      </w:pPr>
+      <w:r>
+        <w:rPr>
+          <w:color w:val="70AD47" w:themeColor="accent6"/>
+        </w:rPr>
+        <w:t xml:space="preserve">Problemas búsqueda por el </w:t>
+      </w:r>
+      <w:proofErr w:type="spellStart"/>
+      <w:r>
+        <w:rPr>
+          <w:color w:val="70AD47" w:themeColor="accent6"/>
+        </w:rPr>
+        <w:t>grocery</w:t>
+      </w:r>
+      <w:proofErr w:type="spellEnd"/>
+      <w:r>
+        <w:rPr>
+          <w:color w:val="70AD47" w:themeColor="accent6"/>
+        </w:rPr>
+        <w:t xml:space="preserve"> </w:t>
+      </w:r>
+      <w:proofErr w:type="spellStart"/>
+      <w:r>
+        <w:rPr>
+          <w:color w:val="70AD47" w:themeColor="accent6"/>
+        </w:rPr>
+        <w:t>crud</w:t>
+      </w:r>
+      <w:proofErr w:type="spellEnd"/>
+      <w:r>
+        <w:rPr>
+          <w:color w:val="70AD47" w:themeColor="accent6"/>
+        </w:rPr>
+        <w:t xml:space="preserve"> en </w:t>
+      </w:r>
+      <w:proofErr w:type="spellStart"/>
+      <w:r>
+        <w:rPr>
+          <w:color w:val="70AD47" w:themeColor="accent6"/>
+        </w:rPr>
+        <w:t>ítem_comboboxes</w:t>
+      </w:r>
+      <w:proofErr w:type="spellEnd"/>
+    </w:p>
+    <w:p>
+      <w:pPr>
+        <w:pStyle w:val="Prrafodelista"/>
+        <w:numPr>
+          <w:ilvl w:val="0"/>
+          <w:numId w:val="1"/>
+        </w:numPr>
+        <w:rPr>
+          <w:color w:val="FF0000"/>
+        </w:rPr>
+      </w:pPr>
+      <w:r>
+        <w:rPr>
+          <w:color w:val="FF0000"/>
+        </w:rPr>
+        <w:t xml:space="preserve">Posibles problemas de los </w:t>
+      </w:r>
+      <w:proofErr w:type="spellStart"/>
+      <w:r>
+        <w:rPr>
+          <w:color w:val="FF0000"/>
+        </w:rPr>
+        <w:t>comboboxes</w:t>
+      </w:r>
+      <w:proofErr w:type="spellEnd"/>
+      <w:r>
+        <w:rPr>
+          <w:color w:val="FF0000"/>
+        </w:rPr>
+        <w:t xml:space="preserve"> si se elimina una </w:t>
+      </w:r>
+      <w:proofErr w:type="spellStart"/>
+      <w:r>
+        <w:rPr>
+          <w:color w:val="FF0000"/>
+        </w:rPr>
+        <w:t>tupla</w:t>
+      </w:r>
+      <w:proofErr w:type="spellEnd"/>
+    </w:p>
+    <w:p>
+      <w:pPr>
+        <w:pStyle w:val="Prrafodelista"/>
+        <w:numPr>
+          <w:ilvl w:val="0"/>
+          <w:numId w:val="1"/>
+        </w:numPr>
+        <w:rPr>
+          <w:color w:val="70AD47" w:themeColor="accent6"/>
+        </w:rPr>
+      </w:pPr>
+      <w:r>
+        <w:rPr>
+          <w:color w:val="70AD47" w:themeColor="accent6"/>
+        </w:rPr>
+        <w:t>Mantenedores: universidad, facultad, etc.</w:t>
+      </w:r>
+    </w:p>
+    <w:p>
+      <w:pPr>
+        <w:pStyle w:val="Prrafodelista"/>
+        <w:numPr>
+          <w:ilvl w:val="0"/>
+          <w:numId w:val="1"/>
+        </w:numPr>
+        <w:rPr>
+          <w:color w:val="FF0000"/>
+        </w:rPr>
+      </w:pPr>
+      <w:r>
+        <w:rPr>
+          <w:color w:val="FF0000"/>
+        </w:rPr>
+        <w:t>Mejorar estilos menú lateral</w:t>
+      </w:r>
+    </w:p>
+    <w:p>
+      <w:pPr>
+        <w:pStyle w:val="Prrafodelista"/>
+        <w:numPr>
+          <w:ilvl w:val="0"/>
+          <w:numId w:val="1"/>
+        </w:numPr>
+        <w:rPr>
+          <w:color w:val="FF0000"/>
+        </w:rPr>
+      </w:pPr>
+      <w:r>
+        <w:rPr>
+          <w:color w:val="FF0000"/>
+        </w:rPr>
+        <w:t>Problemas menú late</w:t>
+      </w:r>
+      <w:r>
+        <w:rPr>
+          <w:color w:val="FF0000"/>
+        </w:rPr>
+        <w:t xml:space="preserve">ral en </w:t>
+      </w:r>
+      <w:proofErr w:type="spellStart"/>
+      <w:r>
+        <w:rPr>
+          <w:color w:val="FF0000"/>
+        </w:rPr>
+        <w:t>íte</w:t>
+      </w:r>
       <w:bookmarkStart w:id="0" w:name="_GoBack"/>
-      <w:r>
-        <w:rPr>
-          <w:color w:val="70AD47" w:themeColor="accent6"/>
-        </w:rPr>
-        <w:t>En tránsito.</w:t>
-      </w:r>
-    </w:p>
-    <w:p>
-      <w:pPr>
-        <w:pStyle w:val="Prrafodelista"/>
-        <w:numPr>
-          <w:ilvl w:val="0"/>
-          <w:numId w:val="1"/>
-        </w:numPr>
-        <w:rPr>
-          <w:color w:val="70AD47" w:themeColor="accent6"/>
-        </w:rPr>
-      </w:pPr>
-      <w:r>
-        <w:rPr>
-          <w:color w:val="70AD47" w:themeColor="accent6"/>
-        </w:rPr>
-        <w:t>Alumno se cambia por Usuario</w:t>
-      </w:r>
-    </w:p>
-    <w:p>
-      <w:pPr>
-        <w:pStyle w:val="Prrafodelista"/>
-        <w:numPr>
-          <w:ilvl w:val="0"/>
-          <w:numId w:val="1"/>
-        </w:numPr>
-        <w:rPr>
-          <w:color w:val="70AD47" w:themeColor="accent6"/>
-        </w:rPr>
-      </w:pPr>
-      <w:proofErr w:type="spellStart"/>
-      <w:r>
-        <w:rPr>
-          <w:color w:val="70AD47" w:themeColor="accent6"/>
-        </w:rPr>
-        <w:t>Desechador</w:t>
+      <w:bookmarkEnd w:id="0"/>
+      <w:r>
+        <w:rPr>
+          <w:color w:val="FF0000"/>
+        </w:rPr>
+        <w:t>m</w:t>
+      </w:r>
+      <w:r>
+        <w:rPr>
+          <w:color w:val="FF0000"/>
+        </w:rPr>
+        <w:t>_comboboxes</w:t>
       </w:r>
       <w:proofErr w:type="spellEnd"/>
       <w:r>
         <w:rPr>
-          <w:color w:val="70AD47" w:themeColor="accent6"/>
-        </w:rPr>
-        <w:t xml:space="preserve"> se cambia por  EDT(empresa de desechos tecnológicos)</w:t>
-      </w:r>
-    </w:p>
-    <w:p>
-      <w:pPr>
-        <w:pStyle w:val="Prrafodelista"/>
-        <w:numPr>
-          <w:ilvl w:val="0"/>
-          <w:numId w:val="1"/>
-        </w:numPr>
-        <w:rPr>
-          <w:color w:val="70AD47" w:themeColor="accent6"/>
-        </w:rPr>
-      </w:pPr>
-      <w:r>
-        <w:rPr>
-          <w:color w:val="70AD47" w:themeColor="accent6"/>
-        </w:rPr>
-        <w:t xml:space="preserve">Falta </w:t>
-      </w:r>
-      <w:proofErr w:type="spellStart"/>
-      <w:r>
-        <w:rPr>
-          <w:color w:val="70AD47" w:themeColor="accent6"/>
-        </w:rPr>
-        <w:t>dropdown</w:t>
-      </w:r>
-      <w:proofErr w:type="spellEnd"/>
-      <w:r>
-        <w:rPr>
-          <w:color w:val="70AD47" w:themeColor="accent6"/>
-        </w:rPr>
-        <w:t xml:space="preserve"> en empresa externa</w:t>
-      </w:r>
-    </w:p>
-    <w:p>
-      <w:pPr>
-        <w:pStyle w:val="Prrafodelista"/>
-        <w:numPr>
-          <w:ilvl w:val="0"/>
-          <w:numId w:val="1"/>
-        </w:numPr>
-        <w:rPr>
-          <w:color w:val="FF0000"/>
-        </w:rPr>
-      </w:pPr>
-      <w:r>
-        <w:rPr>
-          <w:color w:val="FF0000"/>
-        </w:rPr>
-        <w:t>Usuario hace los movimientos internos.</w:t>
-      </w:r>
-    </w:p>
-    <w:p>
-      <w:pPr>
-        <w:pStyle w:val="Prrafodelista"/>
-        <w:numPr>
-          <w:ilvl w:val="0"/>
-          <w:numId w:val="1"/>
-        </w:numPr>
-        <w:rPr>
-          <w:color w:val="70AD47" w:themeColor="accent6"/>
-        </w:rPr>
-      </w:pPr>
-      <w:proofErr w:type="spellStart"/>
-      <w:r>
-        <w:rPr>
-          <w:color w:val="70AD47" w:themeColor="accent6"/>
-        </w:rPr>
-        <w:t>Dropdown</w:t>
-      </w:r>
-      <w:proofErr w:type="spellEnd"/>
-      <w:r>
-        <w:rPr>
-          <w:color w:val="70AD47" w:themeColor="accent6"/>
-        </w:rPr>
-        <w:t xml:space="preserve"> en tipo de </w:t>
-      </w:r>
-      <w:proofErr w:type="spellStart"/>
-      <w:r>
-        <w:rPr>
-          <w:color w:val="70AD47" w:themeColor="accent6"/>
-        </w:rPr>
-        <w:t>ítem_combobox</w:t>
-      </w:r>
-      <w:proofErr w:type="spellEnd"/>
-    </w:p>
-    <w:p>
-      <w:pPr>
-        <w:pStyle w:val="Prrafodelista"/>
-        <w:numPr>
-          <w:ilvl w:val="0"/>
-          <w:numId w:val="1"/>
-        </w:numPr>
-        <w:rPr>
-          <w:color w:val="70AD47" w:themeColor="accent6"/>
-        </w:rPr>
-      </w:pPr>
-      <w:r>
-        <w:rPr>
-          <w:color w:val="70AD47" w:themeColor="accent6"/>
-        </w:rPr>
-        <w:t>Tipo cambiar a “tipo de producto”.</w:t>
-      </w:r>
-    </w:p>
-    <w:p>
-      <w:pPr>
-        <w:pStyle w:val="Prrafodelista"/>
-        <w:numPr>
-          <w:ilvl w:val="0"/>
-          <w:numId w:val="1"/>
-        </w:numPr>
-      </w:pPr>
-      <w:r>
-        <w:t>Hacer filtro empresa proveedora.</w:t>
-      </w:r>
-    </w:p>
-    <w:p>
-      <w:pPr>
-        <w:pStyle w:val="Prrafodelista"/>
-        <w:numPr>
-          <w:ilvl w:val="0"/>
-          <w:numId w:val="1"/>
-        </w:numPr>
-        <w:rPr>
-          <w:color w:val="70AD47" w:themeColor="accent6"/>
-        </w:rPr>
-      </w:pPr>
-      <w:r>
-        <w:rPr>
-          <w:color w:val="70AD47" w:themeColor="accent6"/>
-        </w:rPr>
-        <w:t>Ítem por unidad cambiar por “inventario”</w:t>
-      </w:r>
-    </w:p>
-    <w:p>
-      <w:pPr>
-        <w:pStyle w:val="Prrafodelista"/>
-        <w:numPr>
-          <w:ilvl w:val="0"/>
-          <w:numId w:val="1"/>
-        </w:numPr>
-        <w:rPr>
-          <w:color w:val="FF0000"/>
-        </w:rPr>
-      </w:pPr>
-      <w:r>
-        <w:rPr>
-          <w:color w:val="FF0000"/>
-        </w:rPr>
-        <w:t xml:space="preserve">Error </w:t>
-      </w:r>
-      <w:proofErr w:type="spellStart"/>
-      <w:r>
-        <w:rPr>
-          <w:color w:val="FF0000"/>
-        </w:rPr>
-        <w:t>trigger</w:t>
-      </w:r>
-      <w:proofErr w:type="spellEnd"/>
-      <w:r>
-        <w:rPr>
-          <w:color w:val="FF0000"/>
-        </w:rPr>
-        <w:t xml:space="preserve"> cambiar estado al dar fecha de baja</w:t>
-      </w:r>
-    </w:p>
-    <w:p>
-      <w:pPr>
-        <w:pStyle w:val="Prrafodelista"/>
-        <w:numPr>
-          <w:ilvl w:val="0"/>
-          <w:numId w:val="1"/>
-        </w:numPr>
-        <w:rPr>
-          <w:color w:val="FF0000"/>
-        </w:rPr>
-      </w:pPr>
-      <w:r>
-        <w:rPr>
-          <w:color w:val="FF0000"/>
-        </w:rPr>
-        <w:t>Fecha ingreso para ítems relacionados, falta en tabla equipo.</w:t>
-      </w:r>
-    </w:p>
-    <w:p>
-      <w:pPr>
-        <w:pStyle w:val="Prrafodelista"/>
-        <w:numPr>
-          <w:ilvl w:val="0"/>
-          <w:numId w:val="1"/>
-        </w:numPr>
-        <w:rPr>
-          <w:color w:val="FF0000"/>
-        </w:rPr>
-      </w:pPr>
-      <w:r>
-        <w:rPr>
-          <w:color w:val="FF0000"/>
-        </w:rPr>
-        <w:t xml:space="preserve">Validador </w:t>
-      </w:r>
-      <w:proofErr w:type="spellStart"/>
-      <w:r>
-        <w:rPr>
-          <w:color w:val="FF0000"/>
-        </w:rPr>
-        <w:t>rut</w:t>
-      </w:r>
-      <w:proofErr w:type="spellEnd"/>
-    </w:p>
-    <w:p>
-      <w:pPr>
-        <w:pStyle w:val="Prrafodelista"/>
-        <w:numPr>
-          <w:ilvl w:val="0"/>
-          <w:numId w:val="1"/>
-        </w:numPr>
-        <w:rPr>
-          <w:color w:val="70AD47" w:themeColor="accent6"/>
-        </w:rPr>
-      </w:pPr>
-      <w:r>
-        <w:rPr>
-          <w:color w:val="70AD47" w:themeColor="accent6"/>
-        </w:rPr>
-        <w:t xml:space="preserve">En la vista </w:t>
-      </w:r>
-      <w:proofErr w:type="spellStart"/>
-      <w:r>
-        <w:rPr>
-          <w:color w:val="70AD47" w:themeColor="accent6"/>
-        </w:rPr>
-        <w:t>principalAlumno</w:t>
-      </w:r>
-      <w:proofErr w:type="spellEnd"/>
-      <w:r>
-        <w:rPr>
-          <w:color w:val="70AD47" w:themeColor="accent6"/>
-        </w:rPr>
-        <w:t xml:space="preserve">, agregar </w:t>
-      </w:r>
-      <w:r>
-        <w:rPr>
-          <w:color w:val="70AD47" w:themeColor="accent6"/>
-        </w:rPr>
-        <w:t>el</w:t>
-      </w:r>
-      <w:r>
-        <w:rPr>
-          <w:color w:val="70AD47" w:themeColor="accent6"/>
-        </w:rPr>
-        <w:t xml:space="preserve"> ítem relacionado</w:t>
-      </w:r>
-      <w:r>
-        <w:rPr>
-          <w:color w:val="70AD47" w:themeColor="accent6"/>
-        </w:rPr>
-        <w:t xml:space="preserve"> en aviso</w:t>
-      </w:r>
-    </w:p>
-    <w:p>
-      <w:pPr>
-        <w:pStyle w:val="Prrafodelista"/>
-        <w:numPr>
-          <w:ilvl w:val="0"/>
-          <w:numId w:val="1"/>
-        </w:numPr>
-        <w:rPr>
-          <w:color w:val="70AD47" w:themeColor="accent6"/>
-        </w:rPr>
-      </w:pPr>
-      <w:r>
-        <w:rPr>
-          <w:color w:val="70AD47" w:themeColor="accent6"/>
-        </w:rPr>
-        <w:t>Avisos también en histórico</w:t>
-      </w:r>
-    </w:p>
-    <w:p>
-      <w:pPr>
-        <w:pStyle w:val="Prrafodelista"/>
-        <w:numPr>
-          <w:ilvl w:val="0"/>
-          <w:numId w:val="1"/>
-        </w:numPr>
-        <w:rPr>
-          <w:color w:val="FF0000"/>
-        </w:rPr>
-      </w:pPr>
-      <w:r>
-        <w:rPr>
-          <w:color w:val="FF0000"/>
-        </w:rPr>
-        <w:t xml:space="preserve">Usuario también puede </w:t>
-      </w:r>
-      <w:proofErr w:type="gramStart"/>
-      <w:r>
-        <w:rPr>
-          <w:color w:val="FF0000"/>
-        </w:rPr>
-        <w:t>agregar ,y</w:t>
-      </w:r>
-      <w:proofErr w:type="gramEnd"/>
-      <w:r>
-        <w:rPr>
-          <w:color w:val="FF0000"/>
-        </w:rPr>
-        <w:t xml:space="preserve"> todo lo del </w:t>
-      </w:r>
-      <w:proofErr w:type="spellStart"/>
-      <w:r>
-        <w:rPr>
-          <w:color w:val="FF0000"/>
-        </w:rPr>
-        <w:t>admin</w:t>
-      </w:r>
-      <w:proofErr w:type="spellEnd"/>
-      <w:r>
-        <w:rPr>
-          <w:color w:val="FF0000"/>
-        </w:rPr>
-        <w:t xml:space="preserve">, excepto agregar </w:t>
-      </w:r>
-      <w:r>
-        <w:rPr>
-          <w:color w:val="FF0000"/>
-        </w:rPr>
-        <w:t xml:space="preserve">mantenedor y </w:t>
-      </w:r>
-      <w:proofErr w:type="spellStart"/>
-      <w:r>
-        <w:rPr>
-          <w:color w:val="FF0000"/>
-        </w:rPr>
-        <w:t>suario</w:t>
-      </w:r>
-      <w:proofErr w:type="spellEnd"/>
-      <w:r>
-        <w:rPr>
-          <w:color w:val="FF0000"/>
-        </w:rPr>
-        <w:t>.</w:t>
-      </w:r>
-    </w:p>
-    <w:p>
-      <w:pPr>
-        <w:pStyle w:val="Prrafodelista"/>
-        <w:numPr>
-          <w:ilvl w:val="0"/>
-          <w:numId w:val="1"/>
-        </w:numPr>
-        <w:rPr>
-          <w:color w:val="70AD47" w:themeColor="accent6"/>
-        </w:rPr>
-      </w:pPr>
-      <w:r>
-        <w:rPr>
-          <w:color w:val="70AD47" w:themeColor="accent6"/>
-        </w:rPr>
-        <w:t>Ubicación de mantenedores.</w:t>
-      </w:r>
-    </w:p>
-    <w:p>
-      <w:pPr>
-        <w:pStyle w:val="Prrafodelista"/>
-        <w:numPr>
-          <w:ilvl w:val="0"/>
-          <w:numId w:val="1"/>
-        </w:numPr>
-        <w:rPr>
-          <w:color w:val="FF0000"/>
-        </w:rPr>
-      </w:pPr>
-      <w:r>
-        <w:rPr>
-          <w:color w:val="FF0000"/>
-        </w:rPr>
-        <w:t xml:space="preserve">Problemas búsqueda por el </w:t>
-      </w:r>
-      <w:proofErr w:type="spellStart"/>
-      <w:r>
-        <w:rPr>
-          <w:color w:val="FF0000"/>
-        </w:rPr>
-        <w:t>grocery</w:t>
-      </w:r>
-      <w:proofErr w:type="spellEnd"/>
-      <w:r>
-        <w:rPr>
-          <w:color w:val="FF0000"/>
-        </w:rPr>
-        <w:t xml:space="preserve"> </w:t>
-      </w:r>
-      <w:proofErr w:type="spellStart"/>
-      <w:r>
-        <w:rPr>
-          <w:color w:val="FF0000"/>
-        </w:rPr>
-        <w:t>crud</w:t>
-      </w:r>
-      <w:proofErr w:type="spellEnd"/>
-      <w:r>
-        <w:rPr>
-          <w:color w:val="FF0000"/>
-        </w:rPr>
-        <w:t xml:space="preserve"> en </w:t>
-      </w:r>
-      <w:proofErr w:type="spellStart"/>
-      <w:r>
-        <w:rPr>
-          <w:color w:val="FF0000"/>
-        </w:rPr>
-        <w:t>ítem_comboboxes</w:t>
-      </w:r>
-      <w:proofErr w:type="spellEnd"/>
-    </w:p>
-    <w:p>
-      <w:pPr>
-        <w:pStyle w:val="Prrafodelista"/>
-        <w:numPr>
-          <w:ilvl w:val="0"/>
-          <w:numId w:val="1"/>
-        </w:numPr>
-        <w:rPr>
-          <w:color w:val="FF0000"/>
-        </w:rPr>
-      </w:pPr>
-      <w:r>
-        <w:rPr>
-          <w:color w:val="FF0000"/>
-        </w:rPr>
-        <w:t xml:space="preserve">Posibles problemas de los </w:t>
-      </w:r>
-      <w:proofErr w:type="spellStart"/>
-      <w:r>
-        <w:rPr>
-          <w:color w:val="FF0000"/>
-        </w:rPr>
-        <w:t>comboboxes</w:t>
-      </w:r>
-      <w:proofErr w:type="spellEnd"/>
-      <w:r>
-        <w:rPr>
-          <w:color w:val="FF0000"/>
-        </w:rPr>
-        <w:t xml:space="preserve"> si se elimina una </w:t>
-      </w:r>
-      <w:proofErr w:type="spellStart"/>
-      <w:r>
-        <w:rPr>
-          <w:color w:val="FF0000"/>
-        </w:rPr>
-        <w:t>tupla</w:t>
-      </w:r>
-      <w:proofErr w:type="spellEnd"/>
-    </w:p>
-    <w:p>
-      <w:pPr>
-        <w:pStyle w:val="Prrafodelista"/>
-        <w:numPr>
-          <w:ilvl w:val="0"/>
-          <w:numId w:val="1"/>
-        </w:numPr>
-        <w:rPr>
-          <w:color w:val="70AD47" w:themeColor="accent6"/>
-        </w:rPr>
-      </w:pPr>
-      <w:r>
-        <w:rPr>
-          <w:color w:val="70AD47" w:themeColor="accent6"/>
-        </w:rPr>
-        <w:t>Mantenedores: universidad, facultad, etc.</w:t>
-      </w:r>
-      <w:bookmarkEnd w:id="0"/>
+          <w:color w:val="FF0000"/>
+        </w:rPr>
+        <w:t>. Revisar.</w:t>
+      </w:r>
     </w:p>
     <w:sectPr>
       <w:pgSz w:w="12240" w:h="15840"/>

</xml_diff>